<commit_message>
Reporte gerencial modificacion Sonar Cloud
</commit_message>
<xml_diff>
--- a/DOCUMENTOS/REPORTES/GERENCIALES/Reporte Gerencial-Sprint1.docx
+++ b/DOCUMENTOS/REPORTES/GERENCIALES/Reporte Gerencial-Sprint1.docx
@@ -1686,6 +1686,151 @@
       </w:pPr>
       <w:r>
         <w:rPr>
+          <w:noProof/>
+        </w:rPr>
+        <mc:AlternateContent>
+          <mc:Choice Requires="wps">
+            <w:drawing>
+              <wp:anchor distT="0" distB="0" distL="114300" distR="114300" simplePos="0" relativeHeight="251910144" behindDoc="0" locked="0" layoutInCell="1" allowOverlap="1" wp14:anchorId="44676DE0" wp14:editId="3C76B952">
+                <wp:simplePos x="0" y="0"/>
+                <wp:positionH relativeFrom="column">
+                  <wp:posOffset>762000</wp:posOffset>
+                </wp:positionH>
+                <wp:positionV relativeFrom="paragraph">
+                  <wp:posOffset>4997450</wp:posOffset>
+                </wp:positionV>
+                <wp:extent cx="6108065" cy="635"/>
+                <wp:effectExtent l="0" t="0" r="0" b="0"/>
+                <wp:wrapTopAndBottom/>
+                <wp:docPr id="5" name="Cuadro de texto 5"/>
+                <wp:cNvGraphicFramePr/>
+                <a:graphic xmlns:a="http://schemas.openxmlformats.org/drawingml/2006/main">
+                  <a:graphicData uri="http://schemas.microsoft.com/office/word/2010/wordprocessingShape">
+                    <wps:wsp>
+                      <wps:cNvSpPr txBox="1"/>
+                      <wps:spPr>
+                        <a:xfrm>
+                          <a:off x="0" y="0"/>
+                          <a:ext cx="6108065" cy="635"/>
+                        </a:xfrm>
+                        <a:prstGeom prst="rect">
+                          <a:avLst/>
+                        </a:prstGeom>
+                        <a:solidFill>
+                          <a:prstClr val="white"/>
+                        </a:solidFill>
+                        <a:ln>
+                          <a:noFill/>
+                        </a:ln>
+                      </wps:spPr>
+                      <wps:txbx>
+                        <w:txbxContent>
+                          <w:p>
+                            <w:pPr>
+                              <w:pStyle w:val="Descripcin"/>
+                              <w:jc w:val="center"/>
+                              <w:rPr>
+                                <w:noProof/>
+                                <w:color w:val="1C6194" w:themeColor="accent6" w:themeShade="BF"/>
+                                <w:lang w:bidi="es-ES"/>
+                              </w:rPr>
+                            </w:pPr>
+                            <w:r>
+                              <w:t xml:space="preserve">Ilustración </w:t>
+                            </w:r>
+                            <w:r>
+                              <w:fldChar w:fldCharType="begin"/>
+                            </w:r>
+                            <w:r>
+                              <w:instrText xml:space="preserve"> SEQ Ilustración \* ARABIC </w:instrText>
+                            </w:r>
+                            <w:r>
+                              <w:fldChar w:fldCharType="separate"/>
+                            </w:r>
+                            <w:r>
+                              <w:rPr>
+                                <w:noProof/>
+                              </w:rPr>
+                              <w:t>1</w:t>
+                            </w:r>
+                            <w:r>
+                              <w:rPr>
+                                <w:noProof/>
+                              </w:rPr>
+                              <w:fldChar w:fldCharType="end"/>
+                            </w:r>
+                            <w:r>
+                              <w:t xml:space="preserve"> Historia de Usuario técnica - Configuración de ambientes</w:t>
+                            </w:r>
+                          </w:p>
+                        </w:txbxContent>
+                      </wps:txbx>
+                      <wps:bodyPr rot="0" spcFirstLastPara="0" vertOverflow="overflow" horzOverflow="overflow" vert="horz" wrap="square" lIns="0" tIns="0" rIns="0" bIns="0" numCol="1" spcCol="0" rtlCol="0" fromWordArt="0" anchor="t" anchorCtr="0" forceAA="0" compatLnSpc="1">
+                        <a:prstTxWarp prst="textNoShape">
+                          <a:avLst/>
+                        </a:prstTxWarp>
+                        <a:spAutoFit/>
+                      </wps:bodyPr>
+                    </wps:wsp>
+                  </a:graphicData>
+                </a:graphic>
+              </wp:anchor>
+            </w:drawing>
+          </mc:Choice>
+          <mc:Fallback>
+            <w:pict>
+              <v:shape w14:anchorId="44676DE0" id="Cuadro de texto 5" o:spid="_x0000_s1035" type="#_x0000_t202" style="position:absolute;margin-left:60pt;margin-top:393.5pt;width:480.95pt;height:.05pt;z-index:251910144;visibility:visible;mso-wrap-style:square;mso-wrap-distance-left:9pt;mso-wrap-distance-top:0;mso-wrap-distance-right:9pt;mso-wrap-distance-bottom:0;mso-position-horizontal:absolute;mso-position-horizontal-relative:text;mso-position-vertical:absolute;mso-position-vertical-relative:text;v-text-anchor:top" o:gfxdata="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" stroked="f">
+                <v:textbox style="mso-fit-shape-to-text:t" inset="0,0,0,0">
+                  <w:txbxContent>
+                    <w:p>
+                      <w:pPr>
+                        <w:pStyle w:val="Descripcin"/>
+                        <w:jc w:val="center"/>
+                        <w:rPr>
+                          <w:noProof/>
+                          <w:color w:val="1C6194" w:themeColor="accent6" w:themeShade="BF"/>
+                          <w:lang w:bidi="es-ES"/>
+                        </w:rPr>
+                      </w:pPr>
+                      <w:r>
+                        <w:t xml:space="preserve">Ilustración </w:t>
+                      </w:r>
+                      <w:r>
+                        <w:fldChar w:fldCharType="begin"/>
+                      </w:r>
+                      <w:r>
+                        <w:instrText xml:space="preserve"> SEQ Ilustración \* ARABIC </w:instrText>
+                      </w:r>
+                      <w:r>
+                        <w:fldChar w:fldCharType="separate"/>
+                      </w:r>
+                      <w:r>
+                        <w:rPr>
+                          <w:noProof/>
+                        </w:rPr>
+                        <w:t>1</w:t>
+                      </w:r>
+                      <w:r>
+                        <w:rPr>
+                          <w:noProof/>
+                        </w:rPr>
+                        <w:fldChar w:fldCharType="end"/>
+                      </w:r>
+                      <w:r>
+                        <w:t xml:space="preserve"> Historia de Usuario técnica - Configuración de ambientes</w:t>
+                      </w:r>
+                    </w:p>
+                  </w:txbxContent>
+                </v:textbox>
+                <w10:wrap type="topAndBottom"/>
+              </v:shape>
+            </w:pict>
+          </mc:Fallback>
+        </mc:AlternateContent>
+      </w:r>
+      <w:r>
+        <w:rPr>
+          <w:noProof/>
           <w:color w:val="1C6194" w:themeColor="accent6" w:themeShade="BF"/>
           <w:lang w:bidi="es-ES"/>
         </w:rPr>
@@ -1814,7 +1959,6 @@
           <w:color w:val="1C6194" w:themeColor="accent6" w:themeShade="BF"/>
           <w:lang w:bidi="es-ES"/>
         </w:rPr>
-        <w:lastRenderedPageBreak/>
         <mc:AlternateContent>
           <mc:Choice Requires="wps">
             <w:drawing>
@@ -1950,7 +2094,7 @@
           </mc:Choice>
           <mc:Fallback>
             <w:pict>
-              <v:rect w14:anchorId="0FCCBFA0" id="Rectángulo 24" o:spid="_x0000_s1035" style="position:absolute;margin-left:56.25pt;margin-top:-24pt;width:482.7pt;height:166.5pt;z-index:-251422720;visibility:visible;mso-wrap-style:square;mso-width-percent:0;mso-height-percent:0;mso-wrap-distance-left:9pt;mso-wrap-distance-top:0;mso-wrap-distance-right:9pt;mso-wrap-distance-bottom:0;mso-position-horizontal:absolute;mso-position-horizontal-relative:page;mso-position-vertical:absolute;mso-position-vertical-relative:text;mso-width-percent:0;mso-height-percent:0;mso-width-relative:margin;mso-height-relative:margin;v-text-anchor:middle" o:gfxdata="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" filled="f" stroked="f" strokeweight="3pt">
+              <v:rect w14:anchorId="0FCCBFA0" id="Rectángulo 24" o:spid="_x0000_s1036" style="position:absolute;margin-left:56.25pt;margin-top:-24pt;width:482.7pt;height:166.5pt;z-index:-251422720;visibility:visible;mso-wrap-style:square;mso-width-percent:0;mso-height-percent:0;mso-wrap-distance-left:9pt;mso-wrap-distance-top:0;mso-wrap-distance-right:9pt;mso-wrap-distance-bottom:0;mso-position-horizontal:absolute;mso-position-horizontal-relative:page;mso-position-vertical:absolute;mso-position-vertical-relative:text;mso-width-percent:0;mso-height-percent:0;mso-width-relative:margin;mso-height-relative:margin;v-text-anchor:middle" o:gfxdata="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" filled="f" stroked="f" strokeweight="3pt">
                 <v:textbox>
                   <w:txbxContent>
                     <w:p>
@@ -2065,6 +2209,151 @@
       </w:pPr>
       <w:r>
         <w:rPr>
+          <w:noProof/>
+        </w:rPr>
+        <mc:AlternateContent>
+          <mc:Choice Requires="wps">
+            <w:drawing>
+              <wp:anchor distT="0" distB="0" distL="114300" distR="114300" simplePos="0" relativeHeight="251912192" behindDoc="0" locked="0" layoutInCell="1" allowOverlap="1" wp14:anchorId="52F95E7E" wp14:editId="0BE8FE6D">
+                <wp:simplePos x="0" y="0"/>
+                <wp:positionH relativeFrom="column">
+                  <wp:posOffset>829945</wp:posOffset>
+                </wp:positionH>
+                <wp:positionV relativeFrom="paragraph">
+                  <wp:posOffset>3977640</wp:posOffset>
+                </wp:positionV>
+                <wp:extent cx="5971540" cy="635"/>
+                <wp:effectExtent l="0" t="0" r="0" b="0"/>
+                <wp:wrapTopAndBottom/>
+                <wp:docPr id="13" name="Cuadro de texto 13"/>
+                <wp:cNvGraphicFramePr/>
+                <a:graphic xmlns:a="http://schemas.openxmlformats.org/drawingml/2006/main">
+                  <a:graphicData uri="http://schemas.microsoft.com/office/word/2010/wordprocessingShape">
+                    <wps:wsp>
+                      <wps:cNvSpPr txBox="1"/>
+                      <wps:spPr>
+                        <a:xfrm>
+                          <a:off x="0" y="0"/>
+                          <a:ext cx="5971540" cy="635"/>
+                        </a:xfrm>
+                        <a:prstGeom prst="rect">
+                          <a:avLst/>
+                        </a:prstGeom>
+                        <a:solidFill>
+                          <a:prstClr val="white"/>
+                        </a:solidFill>
+                        <a:ln>
+                          <a:noFill/>
+                        </a:ln>
+                      </wps:spPr>
+                      <wps:txbx>
+                        <w:txbxContent>
+                          <w:p>
+                            <w:pPr>
+                              <w:pStyle w:val="Descripcin"/>
+                              <w:jc w:val="center"/>
+                              <w:rPr>
+                                <w:noProof/>
+                                <w:color w:val="1C6194" w:themeColor="accent6" w:themeShade="BF"/>
+                                <w:lang w:bidi="es-ES"/>
+                              </w:rPr>
+                            </w:pPr>
+                            <w:r>
+                              <w:t xml:space="preserve">Ilustración </w:t>
+                            </w:r>
+                            <w:r>
+                              <w:fldChar w:fldCharType="begin"/>
+                            </w:r>
+                            <w:r>
+                              <w:instrText xml:space="preserve"> SEQ Ilustración \* ARABIC </w:instrText>
+                            </w:r>
+                            <w:r>
+                              <w:fldChar w:fldCharType="separate"/>
+                            </w:r>
+                            <w:r>
+                              <w:rPr>
+                                <w:noProof/>
+                              </w:rPr>
+                              <w:t>2</w:t>
+                            </w:r>
+                            <w:r>
+                              <w:rPr>
+                                <w:noProof/>
+                              </w:rPr>
+                              <w:fldChar w:fldCharType="end"/>
+                            </w:r>
+                            <w:r>
+                              <w:t xml:space="preserve"> Historia de Usuario - Autenticación 4-72</w:t>
+                            </w:r>
+                          </w:p>
+                        </w:txbxContent>
+                      </wps:txbx>
+                      <wps:bodyPr rot="0" spcFirstLastPara="0" vertOverflow="overflow" horzOverflow="overflow" vert="horz" wrap="square" lIns="0" tIns="0" rIns="0" bIns="0" numCol="1" spcCol="0" rtlCol="0" fromWordArt="0" anchor="t" anchorCtr="0" forceAA="0" compatLnSpc="1">
+                        <a:prstTxWarp prst="textNoShape">
+                          <a:avLst/>
+                        </a:prstTxWarp>
+                        <a:spAutoFit/>
+                      </wps:bodyPr>
+                    </wps:wsp>
+                  </a:graphicData>
+                </a:graphic>
+              </wp:anchor>
+            </w:drawing>
+          </mc:Choice>
+          <mc:Fallback>
+            <w:pict>
+              <v:shape w14:anchorId="52F95E7E" id="Cuadro de texto 13" o:spid="_x0000_s1037" type="#_x0000_t202" style="position:absolute;margin-left:65.35pt;margin-top:313.2pt;width:470.2pt;height:.05pt;z-index:251912192;visibility:visible;mso-wrap-style:square;mso-wrap-distance-left:9pt;mso-wrap-distance-top:0;mso-wrap-distance-right:9pt;mso-wrap-distance-bottom:0;mso-position-horizontal:absolute;mso-position-horizontal-relative:text;mso-position-vertical:absolute;mso-position-vertical-relative:text;v-text-anchor:top" o:gfxdata="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" stroked="f">
+                <v:textbox style="mso-fit-shape-to-text:t" inset="0,0,0,0">
+                  <w:txbxContent>
+                    <w:p>
+                      <w:pPr>
+                        <w:pStyle w:val="Descripcin"/>
+                        <w:jc w:val="center"/>
+                        <w:rPr>
+                          <w:noProof/>
+                          <w:color w:val="1C6194" w:themeColor="accent6" w:themeShade="BF"/>
+                          <w:lang w:bidi="es-ES"/>
+                        </w:rPr>
+                      </w:pPr>
+                      <w:r>
+                        <w:t xml:space="preserve">Ilustración </w:t>
+                      </w:r>
+                      <w:r>
+                        <w:fldChar w:fldCharType="begin"/>
+                      </w:r>
+                      <w:r>
+                        <w:instrText xml:space="preserve"> SEQ Ilustración \* ARABIC </w:instrText>
+                      </w:r>
+                      <w:r>
+                        <w:fldChar w:fldCharType="separate"/>
+                      </w:r>
+                      <w:r>
+                        <w:rPr>
+                          <w:noProof/>
+                        </w:rPr>
+                        <w:t>2</w:t>
+                      </w:r>
+                      <w:r>
+                        <w:rPr>
+                          <w:noProof/>
+                        </w:rPr>
+                        <w:fldChar w:fldCharType="end"/>
+                      </w:r>
+                      <w:r>
+                        <w:t xml:space="preserve"> Historia de Usuario - Autenticación 4-72</w:t>
+                      </w:r>
+                    </w:p>
+                  </w:txbxContent>
+                </v:textbox>
+                <w10:wrap type="topAndBottom"/>
+              </v:shape>
+            </w:pict>
+          </mc:Fallback>
+        </mc:AlternateContent>
+      </w:r>
+      <w:r>
+        <w:rPr>
+          <w:noProof/>
           <w:color w:val="1C6194" w:themeColor="accent6" w:themeShade="BF"/>
           <w:lang w:bidi="es-ES"/>
         </w:rPr>
@@ -2141,15 +2430,15 @@
         <mc:AlternateContent>
           <mc:Choice Requires="wps">
             <w:drawing>
-              <wp:anchor distT="0" distB="0" distL="114300" distR="114300" simplePos="0" relativeHeight="251898880" behindDoc="1" locked="0" layoutInCell="1" allowOverlap="1" wp14:anchorId="2896868F" wp14:editId="73251DE9">
+              <wp:anchor distT="0" distB="0" distL="114300" distR="114300" simplePos="0" relativeHeight="251898880" behindDoc="1" locked="0" layoutInCell="1" allowOverlap="1" wp14:anchorId="2896868F" wp14:editId="1D1FEBF0">
                 <wp:simplePos x="0" y="0"/>
                 <wp:positionH relativeFrom="page">
-                  <wp:posOffset>715617</wp:posOffset>
+                  <wp:align>center</wp:align>
                 </wp:positionH>
                 <wp:positionV relativeFrom="paragraph">
-                  <wp:posOffset>3698820</wp:posOffset>
+                  <wp:posOffset>3931920</wp:posOffset>
                 </wp:positionV>
-                <wp:extent cx="6130290" cy="3601941"/>
+                <wp:extent cx="6130290" cy="2790825"/>
                 <wp:effectExtent l="0" t="0" r="0" b="0"/>
                 <wp:wrapNone/>
                 <wp:docPr id="14" name="Rectángulo 14"/>
@@ -2161,7 +2450,7 @@
                       <wps:spPr>
                         <a:xfrm>
                           <a:off x="0" y="0"/>
-                          <a:ext cx="6130290" cy="3601941"/>
+                          <a:ext cx="6130290" cy="2790825"/>
                         </a:xfrm>
                         <a:prstGeom prst="rect">
                           <a:avLst/>
@@ -2316,89 +2605,6 @@
                               <w:t xml:space="preserve"> en la siguiente reunión.</w:t>
                             </w:r>
                           </w:p>
-                          <w:p>
-                            <w:pPr>
-                              <w:spacing w:after="400"/>
-                              <w:jc w:val="both"/>
-                              <w:rPr>
-                                <w:color w:val="373545" w:themeColor="text2"/>
-                                <w:sz w:val="32"/>
-                                <w:lang w:bidi="es-ES"/>
-                              </w:rPr>
-                            </w:pPr>
-                            <w:r>
-                              <w:rPr>
-                                <w:color w:val="373545" w:themeColor="text2"/>
-                                <w:sz w:val="32"/>
-                                <w:lang w:bidi="es-ES"/>
-                              </w:rPr>
-                              <w:t xml:space="preserve">Se recibe también una </w:t>
-                            </w:r>
-                            <w:proofErr w:type="gramStart"/>
-                            <w:r>
-                              <w:rPr>
-                                <w:color w:val="373545" w:themeColor="text2"/>
-                                <w:sz w:val="32"/>
-                                <w:lang w:bidi="es-ES"/>
-                              </w:rPr>
-                              <w:t>primer retroalimentación</w:t>
-                            </w:r>
-                            <w:proofErr w:type="gramEnd"/>
-                            <w:r>
-                              <w:rPr>
-                                <w:color w:val="373545" w:themeColor="text2"/>
-                                <w:sz w:val="32"/>
-                                <w:lang w:bidi="es-ES"/>
-                              </w:rPr>
-                              <w:t xml:space="preserve"> del proyecto, lo cual permite identificar que los </w:t>
-                            </w:r>
-                            <w:proofErr w:type="spellStart"/>
-                            <w:r>
-                              <w:rPr>
-                                <w:color w:val="373545" w:themeColor="text2"/>
-                                <w:sz w:val="32"/>
-                                <w:lang w:bidi="es-ES"/>
-                              </w:rPr>
-                              <w:t>mocks</w:t>
-                            </w:r>
-                            <w:proofErr w:type="spellEnd"/>
-                            <w:r>
-                              <w:rPr>
-                                <w:color w:val="373545" w:themeColor="text2"/>
-                                <w:sz w:val="32"/>
-                                <w:lang w:bidi="es-ES"/>
-                              </w:rPr>
-                              <w:t xml:space="preserve"> up </w:t>
-                            </w:r>
-                            <w:proofErr w:type="spellStart"/>
-                            <w:r>
-                              <w:rPr>
-                                <w:color w:val="373545" w:themeColor="text2"/>
-                                <w:sz w:val="32"/>
-                                <w:lang w:bidi="es-ES"/>
-                              </w:rPr>
-                              <w:t>realizadados</w:t>
-                            </w:r>
-                            <w:proofErr w:type="spellEnd"/>
-                            <w:r>
-                              <w:rPr>
-                                <w:color w:val="373545" w:themeColor="text2"/>
-                                <w:sz w:val="32"/>
-                                <w:lang w:bidi="es-ES"/>
-                              </w:rPr>
-                              <w:t xml:space="preserve"> no cumplieron con el objetivo esperado.</w:t>
-                            </w:r>
-                          </w:p>
-                          <w:p>
-                            <w:pPr>
-                              <w:jc w:val="both"/>
-                              <w:rPr>
-                                <w:color w:val="373545" w:themeColor="text2"/>
-                                <w:sz w:val="32"/>
-                                <w:lang w:bidi="es-ES"/>
-                              </w:rPr>
-                            </w:pPr>
-                          </w:p>
                         </w:txbxContent>
                       </wps:txbx>
                       <wps:bodyPr rot="0" spcFirstLastPara="0" vertOverflow="overflow" horzOverflow="overflow" vert="horz" wrap="square" lIns="91440" tIns="45720" rIns="91440" bIns="45720" numCol="1" spcCol="0" rtlCol="0" fromWordArt="0" anchor="ctr" anchorCtr="0" forceAA="0" compatLnSpc="1">
@@ -2421,7 +2627,7 @@
           </mc:Choice>
           <mc:Fallback>
             <w:pict>
-              <v:rect w14:anchorId="2896868F" id="Rectángulo 14" o:spid="_x0000_s1036" style="position:absolute;margin-left:56.35pt;margin-top:291.25pt;width:482.7pt;height:283.6pt;z-index:-251417600;visibility:visible;mso-wrap-style:square;mso-width-percent:0;mso-height-percent:0;mso-wrap-distance-left:9pt;mso-wrap-distance-top:0;mso-wrap-distance-right:9pt;mso-wrap-distance-bottom:0;mso-position-horizontal:absolute;mso-position-horizontal-relative:page;mso-position-vertical:absolute;mso-position-vertical-relative:text;mso-width-percent:0;mso-height-percent:0;mso-width-relative:margin;mso-height-relative:margin;v-text-anchor:middle" o:gfxdata="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" filled="f" stroked="f" strokeweight="3pt">
+              <v:rect w14:anchorId="2896868F" id="Rectángulo 14" o:spid="_x0000_s1038" style="position:absolute;margin-left:0;margin-top:309.6pt;width:482.7pt;height:219.75pt;z-index:-251417600;visibility:visible;mso-wrap-style:square;mso-width-percent:0;mso-height-percent:0;mso-wrap-distance-left:9pt;mso-wrap-distance-top:0;mso-wrap-distance-right:9pt;mso-wrap-distance-bottom:0;mso-position-horizontal:center;mso-position-horizontal-relative:page;mso-position-vertical:absolute;mso-position-vertical-relative:text;mso-width-percent:0;mso-height-percent:0;mso-width-relative:margin;mso-height-relative:margin;v-text-anchor:middle" o:gfxdata="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" filled="f" stroked="f" strokeweight="3pt">
                 <v:textbox>
                   <w:txbxContent>
                     <w:p>
@@ -2551,89 +2757,6 @@
                         <w:t xml:space="preserve"> en la siguiente reunión.</w:t>
                       </w:r>
                     </w:p>
-                    <w:p>
-                      <w:pPr>
-                        <w:spacing w:after="400"/>
-                        <w:jc w:val="both"/>
-                        <w:rPr>
-                          <w:color w:val="373545" w:themeColor="text2"/>
-                          <w:sz w:val="32"/>
-                          <w:lang w:bidi="es-ES"/>
-                        </w:rPr>
-                      </w:pPr>
-                      <w:r>
-                        <w:rPr>
-                          <w:color w:val="373545" w:themeColor="text2"/>
-                          <w:sz w:val="32"/>
-                          <w:lang w:bidi="es-ES"/>
-                        </w:rPr>
-                        <w:t xml:space="preserve">Se recibe también una </w:t>
-                      </w:r>
-                      <w:proofErr w:type="gramStart"/>
-                      <w:r>
-                        <w:rPr>
-                          <w:color w:val="373545" w:themeColor="text2"/>
-                          <w:sz w:val="32"/>
-                          <w:lang w:bidi="es-ES"/>
-                        </w:rPr>
-                        <w:t>primer retroalimentación</w:t>
-                      </w:r>
-                      <w:proofErr w:type="gramEnd"/>
-                      <w:r>
-                        <w:rPr>
-                          <w:color w:val="373545" w:themeColor="text2"/>
-                          <w:sz w:val="32"/>
-                          <w:lang w:bidi="es-ES"/>
-                        </w:rPr>
-                        <w:t xml:space="preserve"> del proyecto, lo cual permite identificar que los </w:t>
-                      </w:r>
-                      <w:proofErr w:type="spellStart"/>
-                      <w:r>
-                        <w:rPr>
-                          <w:color w:val="373545" w:themeColor="text2"/>
-                          <w:sz w:val="32"/>
-                          <w:lang w:bidi="es-ES"/>
-                        </w:rPr>
-                        <w:t>mocks</w:t>
-                      </w:r>
-                      <w:proofErr w:type="spellEnd"/>
-                      <w:r>
-                        <w:rPr>
-                          <w:color w:val="373545" w:themeColor="text2"/>
-                          <w:sz w:val="32"/>
-                          <w:lang w:bidi="es-ES"/>
-                        </w:rPr>
-                        <w:t xml:space="preserve"> up </w:t>
-                      </w:r>
-                      <w:proofErr w:type="spellStart"/>
-                      <w:r>
-                        <w:rPr>
-                          <w:color w:val="373545" w:themeColor="text2"/>
-                          <w:sz w:val="32"/>
-                          <w:lang w:bidi="es-ES"/>
-                        </w:rPr>
-                        <w:t>realizadados</w:t>
-                      </w:r>
-                      <w:proofErr w:type="spellEnd"/>
-                      <w:r>
-                        <w:rPr>
-                          <w:color w:val="373545" w:themeColor="text2"/>
-                          <w:sz w:val="32"/>
-                          <w:lang w:bidi="es-ES"/>
-                        </w:rPr>
-                        <w:t xml:space="preserve"> no cumplieron con el objetivo esperado.</w:t>
-                      </w:r>
-                    </w:p>
-                    <w:p>
-                      <w:pPr>
-                        <w:jc w:val="both"/>
-                        <w:rPr>
-                          <w:color w:val="373545" w:themeColor="text2"/>
-                          <w:sz w:val="32"/>
-                          <w:lang w:bidi="es-ES"/>
-                        </w:rPr>
-                      </w:pPr>
-                    </w:p>
                   </w:txbxContent>
                 </v:textbox>
                 <w10:wrap anchorx="page"/>
@@ -2730,22 +2853,6 @@
           <w:lang w:bidi="es-ES"/>
         </w:rPr>
       </w:pPr>
-    </w:p>
-    <w:p>
-      <w:pPr>
-        <w:rPr>
-          <w:color w:val="1C6194" w:themeColor="accent6" w:themeShade="BF"/>
-          <w:lang w:bidi="es-ES"/>
-        </w:rPr>
-      </w:pPr>
-    </w:p>
-    <w:p>
-      <w:pPr>
-        <w:rPr>
-          <w:color w:val="1C6194" w:themeColor="accent6" w:themeShade="BF"/>
-          <w:lang w:bidi="es-ES"/>
-        </w:rPr>
-      </w:pPr>
       <w:r>
         <w:rPr>
           <w:noProof/>
@@ -2756,15 +2863,15 @@
         <mc:AlternateContent>
           <mc:Choice Requires="wps">
             <w:drawing>
-              <wp:anchor distT="0" distB="0" distL="114300" distR="114300" simplePos="0" relativeHeight="251900928" behindDoc="1" locked="0" layoutInCell="1" allowOverlap="1" wp14:anchorId="612F98FB" wp14:editId="7122974E">
+              <wp:anchor distT="0" distB="0" distL="114300" distR="114300" simplePos="0" relativeHeight="251900928" behindDoc="1" locked="0" layoutInCell="1" allowOverlap="1" wp14:anchorId="612F98FB" wp14:editId="727E2E58">
                 <wp:simplePos x="0" y="0"/>
                 <wp:positionH relativeFrom="page">
-                  <wp:posOffset>715617</wp:posOffset>
+                  <wp:align>center</wp:align>
                 </wp:positionH>
                 <wp:positionV relativeFrom="paragraph">
-                  <wp:posOffset>-270344</wp:posOffset>
+                  <wp:posOffset>10795</wp:posOffset>
                 </wp:positionV>
-                <wp:extent cx="6130290" cy="2282024"/>
+                <wp:extent cx="6130290" cy="2981739"/>
                 <wp:effectExtent l="0" t="0" r="0" b="0"/>
                 <wp:wrapNone/>
                 <wp:docPr id="15" name="Rectángulo 15"/>
@@ -2776,7 +2883,7 @@
                       <wps:spPr>
                         <a:xfrm>
                           <a:off x="0" y="0"/>
-                          <a:ext cx="6130290" cy="2282024"/>
+                          <a:ext cx="6130290" cy="2981739"/>
                         </a:xfrm>
                         <a:prstGeom prst="rect">
                           <a:avLst/>
@@ -2806,6 +2913,80 @@
                         <w:txbxContent>
                           <w:p>
                             <w:pPr>
+                              <w:spacing w:after="0"/>
+                              <w:jc w:val="both"/>
+                              <w:rPr>
+                                <w:color w:val="373545" w:themeColor="text2"/>
+                                <w:sz w:val="32"/>
+                                <w:lang w:bidi="es-ES"/>
+                              </w:rPr>
+                            </w:pPr>
+                            <w:r>
+                              <w:rPr>
+                                <w:color w:val="373545" w:themeColor="text2"/>
+                                <w:sz w:val="32"/>
+                                <w:lang w:bidi="es-ES"/>
+                              </w:rPr>
+                              <w:t xml:space="preserve">Se recibe también una </w:t>
+                            </w:r>
+                            <w:proofErr w:type="gramStart"/>
+                            <w:r>
+                              <w:rPr>
+                                <w:color w:val="373545" w:themeColor="text2"/>
+                                <w:sz w:val="32"/>
+                                <w:lang w:bidi="es-ES"/>
+                              </w:rPr>
+                              <w:t>primer retroalimentación</w:t>
+                            </w:r>
+                            <w:proofErr w:type="gramEnd"/>
+                            <w:r>
+                              <w:rPr>
+                                <w:color w:val="373545" w:themeColor="text2"/>
+                                <w:sz w:val="32"/>
+                                <w:lang w:bidi="es-ES"/>
+                              </w:rPr>
+                              <w:t xml:space="preserve"> del proyecto, lo cual permite identificar que los </w:t>
+                            </w:r>
+                            <w:proofErr w:type="spellStart"/>
+                            <w:r>
+                              <w:rPr>
+                                <w:color w:val="373545" w:themeColor="text2"/>
+                                <w:sz w:val="32"/>
+                                <w:lang w:bidi="es-ES"/>
+                              </w:rPr>
+                              <w:t>mocks</w:t>
+                            </w:r>
+                            <w:proofErr w:type="spellEnd"/>
+                            <w:r>
+                              <w:rPr>
+                                <w:color w:val="373545" w:themeColor="text2"/>
+                                <w:sz w:val="32"/>
+                                <w:lang w:bidi="es-ES"/>
+                              </w:rPr>
+                              <w:t xml:space="preserve"> up </w:t>
+                            </w:r>
+                            <w:proofErr w:type="spellStart"/>
+                            <w:r>
+                              <w:rPr>
+                                <w:color w:val="373545" w:themeColor="text2"/>
+                                <w:sz w:val="32"/>
+                                <w:lang w:bidi="es-ES"/>
+                              </w:rPr>
+                              <w:t>realizadados</w:t>
+                            </w:r>
+                            <w:proofErr w:type="spellEnd"/>
+                            <w:r>
+                              <w:rPr>
+                                <w:color w:val="373545" w:themeColor="text2"/>
+                                <w:sz w:val="32"/>
+                                <w:lang w:bidi="es-ES"/>
+                              </w:rPr>
+                              <w:t xml:space="preserve"> no cumplieron con el objetivo esperado.</w:t>
+                            </w:r>
+                          </w:p>
+                          <w:p>
+                            <w:pPr>
+                              <w:spacing w:after="0"/>
                               <w:jc w:val="both"/>
                               <w:rPr>
                                 <w:color w:val="373545" w:themeColor="text2"/>
@@ -2896,11 +3077,85 @@
           </mc:Choice>
           <mc:Fallback>
             <w:pict>
-              <v:rect w14:anchorId="612F98FB" id="Rectángulo 15" o:spid="_x0000_s1037" style="position:absolute;margin-left:56.35pt;margin-top:-21.3pt;width:482.7pt;height:179.7pt;z-index:-251415552;visibility:visible;mso-wrap-style:square;mso-width-percent:0;mso-height-percent:0;mso-wrap-distance-left:9pt;mso-wrap-distance-top:0;mso-wrap-distance-right:9pt;mso-wrap-distance-bottom:0;mso-position-horizontal:absolute;mso-position-horizontal-relative:page;mso-position-vertical:absolute;mso-position-vertical-relative:text;mso-width-percent:0;mso-height-percent:0;mso-width-relative:margin;mso-height-relative:margin;v-text-anchor:middle" o:gfxdata="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" filled="f" stroked="f" strokeweight="3pt">
+              <v:rect w14:anchorId="612F98FB" id="Rectángulo 15" o:spid="_x0000_s1039" style="position:absolute;margin-left:0;margin-top:.85pt;width:482.7pt;height:234.8pt;z-index:-251415552;visibility:visible;mso-wrap-style:square;mso-width-percent:0;mso-height-percent:0;mso-wrap-distance-left:9pt;mso-wrap-distance-top:0;mso-wrap-distance-right:9pt;mso-wrap-distance-bottom:0;mso-position-horizontal:center;mso-position-horizontal-relative:page;mso-position-vertical:absolute;mso-position-vertical-relative:text;mso-width-percent:0;mso-height-percent:0;mso-width-relative:margin;mso-height-relative:margin;v-text-anchor:middle" o:gfxdata="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" filled="f" stroked="f" strokeweight="3pt">
                 <v:textbox>
                   <w:txbxContent>
                     <w:p>
                       <w:pPr>
+                        <w:spacing w:after="0"/>
+                        <w:jc w:val="both"/>
+                        <w:rPr>
+                          <w:color w:val="373545" w:themeColor="text2"/>
+                          <w:sz w:val="32"/>
+                          <w:lang w:bidi="es-ES"/>
+                        </w:rPr>
+                      </w:pPr>
+                      <w:r>
+                        <w:rPr>
+                          <w:color w:val="373545" w:themeColor="text2"/>
+                          <w:sz w:val="32"/>
+                          <w:lang w:bidi="es-ES"/>
+                        </w:rPr>
+                        <w:t xml:space="preserve">Se recibe también una </w:t>
+                      </w:r>
+                      <w:proofErr w:type="gramStart"/>
+                      <w:r>
+                        <w:rPr>
+                          <w:color w:val="373545" w:themeColor="text2"/>
+                          <w:sz w:val="32"/>
+                          <w:lang w:bidi="es-ES"/>
+                        </w:rPr>
+                        <w:t>primer retroalimentación</w:t>
+                      </w:r>
+                      <w:proofErr w:type="gramEnd"/>
+                      <w:r>
+                        <w:rPr>
+                          <w:color w:val="373545" w:themeColor="text2"/>
+                          <w:sz w:val="32"/>
+                          <w:lang w:bidi="es-ES"/>
+                        </w:rPr>
+                        <w:t xml:space="preserve"> del proyecto, lo cual permite identificar que los </w:t>
+                      </w:r>
+                      <w:proofErr w:type="spellStart"/>
+                      <w:r>
+                        <w:rPr>
+                          <w:color w:val="373545" w:themeColor="text2"/>
+                          <w:sz w:val="32"/>
+                          <w:lang w:bidi="es-ES"/>
+                        </w:rPr>
+                        <w:t>mocks</w:t>
+                      </w:r>
+                      <w:proofErr w:type="spellEnd"/>
+                      <w:r>
+                        <w:rPr>
+                          <w:color w:val="373545" w:themeColor="text2"/>
+                          <w:sz w:val="32"/>
+                          <w:lang w:bidi="es-ES"/>
+                        </w:rPr>
+                        <w:t xml:space="preserve"> up </w:t>
+                      </w:r>
+                      <w:proofErr w:type="spellStart"/>
+                      <w:r>
+                        <w:rPr>
+                          <w:color w:val="373545" w:themeColor="text2"/>
+                          <w:sz w:val="32"/>
+                          <w:lang w:bidi="es-ES"/>
+                        </w:rPr>
+                        <w:t>realizadados</w:t>
+                      </w:r>
+                      <w:proofErr w:type="spellEnd"/>
+                      <w:r>
+                        <w:rPr>
+                          <w:color w:val="373545" w:themeColor="text2"/>
+                          <w:sz w:val="32"/>
+                          <w:lang w:bidi="es-ES"/>
+                        </w:rPr>
+                        <w:t xml:space="preserve"> no cumplieron con el objetivo esperado.</w:t>
+                      </w:r>
+                    </w:p>
+                    <w:p>
+                      <w:pPr>
+                        <w:spacing w:after="0"/>
                         <w:jc w:val="both"/>
                         <w:rPr>
                           <w:color w:val="373545" w:themeColor="text2"/>
@@ -3017,19 +3272,196 @@
           <w:lang w:bidi="es-ES"/>
         </w:rPr>
       </w:pPr>
+    </w:p>
+    <w:p>
+      <w:pPr>
+        <w:rPr>
+          <w:color w:val="1C6194" w:themeColor="accent6" w:themeShade="BF"/>
+          <w:lang w:bidi="es-ES"/>
+        </w:rPr>
+      </w:pPr>
+    </w:p>
+    <w:p>
+      <w:pPr>
+        <w:rPr>
+          <w:color w:val="1C6194" w:themeColor="accent6" w:themeShade="BF"/>
+          <w:lang w:bidi="es-ES"/>
+        </w:rPr>
+      </w:pPr>
+    </w:p>
+    <w:p>
+      <w:pPr>
+        <w:rPr>
+          <w:color w:val="1C6194" w:themeColor="accent6" w:themeShade="BF"/>
+          <w:lang w:bidi="es-ES"/>
+        </w:rPr>
+      </w:pPr>
+    </w:p>
+    <w:p>
+      <w:pPr>
+        <w:rPr>
+          <w:color w:val="1C6194" w:themeColor="accent6" w:themeShade="BF"/>
+          <w:lang w:bidi="es-ES"/>
+        </w:rPr>
+      </w:pPr>
       <w:r>
         <w:rPr>
+          <w:noProof/>
+        </w:rPr>
+        <mc:AlternateContent>
+          <mc:Choice Requires="wps">
+            <w:drawing>
+              <wp:anchor distT="0" distB="0" distL="114300" distR="114300" simplePos="0" relativeHeight="251914240" behindDoc="0" locked="0" layoutInCell="1" allowOverlap="1" wp14:anchorId="2E02FF0F" wp14:editId="70428EDE">
+                <wp:simplePos x="0" y="0"/>
+                <wp:positionH relativeFrom="column">
+                  <wp:posOffset>625475</wp:posOffset>
+                </wp:positionH>
+                <wp:positionV relativeFrom="paragraph">
+                  <wp:posOffset>3054985</wp:posOffset>
+                </wp:positionV>
+                <wp:extent cx="6308725" cy="635"/>
+                <wp:effectExtent l="0" t="0" r="0" b="0"/>
+                <wp:wrapTopAndBottom/>
+                <wp:docPr id="20" name="Cuadro de texto 20"/>
+                <wp:cNvGraphicFramePr/>
+                <a:graphic xmlns:a="http://schemas.openxmlformats.org/drawingml/2006/main">
+                  <a:graphicData uri="http://schemas.microsoft.com/office/word/2010/wordprocessingShape">
+                    <wps:wsp>
+                      <wps:cNvSpPr txBox="1"/>
+                      <wps:spPr>
+                        <a:xfrm>
+                          <a:off x="0" y="0"/>
+                          <a:ext cx="6308725" cy="635"/>
+                        </a:xfrm>
+                        <a:prstGeom prst="rect">
+                          <a:avLst/>
+                        </a:prstGeom>
+                        <a:solidFill>
+                          <a:prstClr val="white"/>
+                        </a:solidFill>
+                        <a:ln>
+                          <a:noFill/>
+                        </a:ln>
+                      </wps:spPr>
+                      <wps:txbx>
+                        <w:txbxContent>
+                          <w:p>
+                            <w:pPr>
+                              <w:pStyle w:val="Descripcin"/>
+                              <w:jc w:val="center"/>
+                              <w:rPr>
+                                <w:noProof/>
+                                <w:color w:val="1C6194" w:themeColor="accent6" w:themeShade="BF"/>
+                                <w:lang w:bidi="es-ES"/>
+                              </w:rPr>
+                            </w:pPr>
+                            <w:r>
+                              <w:t xml:space="preserve">Ilustración </w:t>
+                            </w:r>
+                            <w:r>
+                              <w:fldChar w:fldCharType="begin"/>
+                            </w:r>
+                            <w:r>
+                              <w:instrText xml:space="preserve"> SEQ Ilustración \* ARABIC </w:instrText>
+                            </w:r>
+                            <w:r>
+                              <w:fldChar w:fldCharType="separate"/>
+                            </w:r>
+                            <w:r>
+                              <w:rPr>
+                                <w:noProof/>
+                              </w:rPr>
+                              <w:t>3</w:t>
+                            </w:r>
+                            <w:r>
+                              <w:rPr>
+                                <w:noProof/>
+                              </w:rPr>
+                              <w:fldChar w:fldCharType="end"/>
+                            </w:r>
+                            <w:r>
+                              <w:t xml:space="preserve"> Historia de usuario - Reestablecer contraseña</w:t>
+                            </w:r>
+                          </w:p>
+                        </w:txbxContent>
+                      </wps:txbx>
+                      <wps:bodyPr rot="0" spcFirstLastPara="0" vertOverflow="overflow" horzOverflow="overflow" vert="horz" wrap="square" lIns="0" tIns="0" rIns="0" bIns="0" numCol="1" spcCol="0" rtlCol="0" fromWordArt="0" anchor="t" anchorCtr="0" forceAA="0" compatLnSpc="1">
+                        <a:prstTxWarp prst="textNoShape">
+                          <a:avLst/>
+                        </a:prstTxWarp>
+                        <a:spAutoFit/>
+                      </wps:bodyPr>
+                    </wps:wsp>
+                  </a:graphicData>
+                </a:graphic>
+              </wp:anchor>
+            </w:drawing>
+          </mc:Choice>
+          <mc:Fallback>
+            <w:pict>
+              <v:shape w14:anchorId="2E02FF0F" id="Cuadro de texto 20" o:spid="_x0000_s1040" type="#_x0000_t202" style="position:absolute;margin-left:49.25pt;margin-top:240.55pt;width:496.75pt;height:.05pt;z-index:251914240;visibility:visible;mso-wrap-style:square;mso-wrap-distance-left:9pt;mso-wrap-distance-top:0;mso-wrap-distance-right:9pt;mso-wrap-distance-bottom:0;mso-position-horizontal:absolute;mso-position-horizontal-relative:text;mso-position-vertical:absolute;mso-position-vertical-relative:text;v-text-anchor:top" o:gfxdata="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" stroked="f">
+                <v:textbox style="mso-fit-shape-to-text:t" inset="0,0,0,0">
+                  <w:txbxContent>
+                    <w:p>
+                      <w:pPr>
+                        <w:pStyle w:val="Descripcin"/>
+                        <w:jc w:val="center"/>
+                        <w:rPr>
+                          <w:noProof/>
+                          <w:color w:val="1C6194" w:themeColor="accent6" w:themeShade="BF"/>
+                          <w:lang w:bidi="es-ES"/>
+                        </w:rPr>
+                      </w:pPr>
+                      <w:r>
+                        <w:t xml:space="preserve">Ilustración </w:t>
+                      </w:r>
+                      <w:r>
+                        <w:fldChar w:fldCharType="begin"/>
+                      </w:r>
+                      <w:r>
+                        <w:instrText xml:space="preserve"> SEQ Ilustración \* ARABIC </w:instrText>
+                      </w:r>
+                      <w:r>
+                        <w:fldChar w:fldCharType="separate"/>
+                      </w:r>
+                      <w:r>
+                        <w:rPr>
+                          <w:noProof/>
+                        </w:rPr>
+                        <w:t>3</w:t>
+                      </w:r>
+                      <w:r>
+                        <w:rPr>
+                          <w:noProof/>
+                        </w:rPr>
+                        <w:fldChar w:fldCharType="end"/>
+                      </w:r>
+                      <w:r>
+                        <w:t xml:space="preserve"> Historia de usuario - Reestablecer contraseña</w:t>
+                      </w:r>
+                    </w:p>
+                  </w:txbxContent>
+                </v:textbox>
+                <w10:wrap type="topAndBottom"/>
+              </v:shape>
+            </w:pict>
+          </mc:Fallback>
+        </mc:AlternateContent>
+      </w:r>
+      <w:r>
+        <w:rPr>
+          <w:noProof/>
           <w:color w:val="1C6194" w:themeColor="accent6" w:themeShade="BF"/>
           <w:lang w:bidi="es-ES"/>
         </w:rPr>
         <w:drawing>
-          <wp:anchor distT="0" distB="0" distL="114300" distR="114300" simplePos="0" relativeHeight="251905024" behindDoc="0" locked="0" layoutInCell="1" allowOverlap="1" wp14:anchorId="5D8C80BD" wp14:editId="452C9281">
+          <wp:anchor distT="0" distB="0" distL="114300" distR="114300" simplePos="0" relativeHeight="251905024" behindDoc="0" locked="0" layoutInCell="1" allowOverlap="1" wp14:anchorId="5D8C80BD" wp14:editId="11A7EE55">
             <wp:simplePos x="0" y="0"/>
             <wp:positionH relativeFrom="page">
               <wp:align>center</wp:align>
             </wp:positionH>
             <wp:positionV relativeFrom="paragraph">
-              <wp:posOffset>466090</wp:posOffset>
+              <wp:posOffset>199915</wp:posOffset>
             </wp:positionV>
             <wp:extent cx="6308725" cy="2798445"/>
             <wp:effectExtent l="0" t="0" r="0" b="1905"/>
@@ -3103,13 +3535,13 @@
         <mc:AlternateContent>
           <mc:Choice Requires="wps">
             <w:drawing>
-              <wp:anchor distT="0" distB="0" distL="114300" distR="114300" simplePos="0" relativeHeight="251904000" behindDoc="1" locked="0" layoutInCell="1" allowOverlap="1" wp14:anchorId="1043412C" wp14:editId="05A13497">
+              <wp:anchor distT="0" distB="0" distL="114300" distR="114300" simplePos="0" relativeHeight="251904000" behindDoc="1" locked="0" layoutInCell="1" allowOverlap="1" wp14:anchorId="1043412C" wp14:editId="36214972">
                 <wp:simplePos x="0" y="0"/>
                 <wp:positionH relativeFrom="page">
                   <wp:align>center</wp:align>
                 </wp:positionH>
                 <wp:positionV relativeFrom="paragraph">
-                  <wp:posOffset>60629</wp:posOffset>
+                  <wp:posOffset>6019</wp:posOffset>
                 </wp:positionV>
                 <wp:extent cx="6130290" cy="2186609"/>
                 <wp:effectExtent l="0" t="0" r="0" b="0"/>
@@ -3166,39 +3598,7 @@
                                 <w:sz w:val="32"/>
                                 <w:lang w:bidi="es-ES"/>
                               </w:rPr>
-                              <w:t xml:space="preserve">Para la reunión del 6 de septiembre se verifican las tareas de </w:t>
-                            </w:r>
-                            <w:r>
-                              <w:rPr>
-                                <w:color w:val="373545" w:themeColor="text2"/>
-                                <w:sz w:val="32"/>
-                                <w:lang w:bidi="es-ES"/>
-                              </w:rPr>
-                              <w:t>y la implementación de los servicios cognitivos,</w:t>
-                            </w:r>
-                            <w:r>
-                              <w:rPr>
-                                <w:color w:val="373545" w:themeColor="text2"/>
-                                <w:sz w:val="32"/>
-                                <w:lang w:bidi="es-ES"/>
-                              </w:rPr>
-                              <w:t xml:space="preserve"> observando una demora </w:t>
-                            </w:r>
-                            <w:r>
-                              <w:rPr>
-                                <w:color w:val="373545" w:themeColor="text2"/>
-                                <w:sz w:val="32"/>
-                                <w:lang w:bidi="es-ES"/>
-                              </w:rPr>
-                              <w:t>debido al tiempo adicional que tomó la configuración de los balanceadores de carga</w:t>
-                            </w:r>
-                            <w:r>
-                              <w:rPr>
-                                <w:color w:val="373545" w:themeColor="text2"/>
-                                <w:sz w:val="32"/>
-                                <w:lang w:bidi="es-ES"/>
-                              </w:rPr>
-                              <w:t>, se procede a realizar las dichas tareas, a construir la presentación para la demo de trabajo y el informe gerencial para el 10 de septiembre de 2020, se hace seguimiento y actualización del tablero de control.</w:t>
+                              <w:t>Para la reunión del 6 de septiembre se verifican las tareas de y la implementación de los servicios cognitivos, observando una demora debido al tiempo adicional que tomó la configuración de los balanceadores de carga, se procede a realizar las dichas tareas, a construir la presentación para la demo de trabajo y el informe gerencial para el 10 de septiembre de 2020, se hace seguimiento y actualización del tablero de control.</w:t>
                             </w:r>
                           </w:p>
                         </w:txbxContent>
@@ -3223,7 +3623,7 @@
           </mc:Choice>
           <mc:Fallback>
             <w:pict>
-              <v:rect w14:anchorId="1043412C" id="Rectángulo 17" o:spid="_x0000_s1038" style="position:absolute;margin-left:0;margin-top:4.75pt;width:482.7pt;height:172.15pt;z-index:-251412480;visibility:visible;mso-wrap-style:square;mso-width-percent:0;mso-height-percent:0;mso-wrap-distance-left:9pt;mso-wrap-distance-top:0;mso-wrap-distance-right:9pt;mso-wrap-distance-bottom:0;mso-position-horizontal:center;mso-position-horizontal-relative:page;mso-position-vertical:absolute;mso-position-vertical-relative:text;mso-width-percent:0;mso-height-percent:0;mso-width-relative:margin;mso-height-relative:margin;v-text-anchor:middle" o:gfxdata="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" filled="f" stroked="f" strokeweight="3pt">
+              <v:rect w14:anchorId="1043412C" id="Rectángulo 17" o:spid="_x0000_s1041" style="position:absolute;margin-left:0;margin-top:.45pt;width:482.7pt;height:172.15pt;z-index:-251412480;visibility:visible;mso-wrap-style:square;mso-width-percent:0;mso-height-percent:0;mso-wrap-distance-left:9pt;mso-wrap-distance-top:0;mso-wrap-distance-right:9pt;mso-wrap-distance-bottom:0;mso-position-horizontal:center;mso-position-horizontal-relative:page;mso-position-vertical:absolute;mso-position-vertical-relative:text;mso-width-percent:0;mso-height-percent:0;mso-width-relative:margin;mso-height-relative:margin;v-text-anchor:middle" o:gfxdata="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" filled="f" stroked="f" strokeweight="3pt">
                 <v:textbox>
                   <w:txbxContent>
                     <w:p>
@@ -3241,39 +3641,7 @@
                           <w:sz w:val="32"/>
                           <w:lang w:bidi="es-ES"/>
                         </w:rPr>
-                        <w:t xml:space="preserve">Para la reunión del 6 de septiembre se verifican las tareas de </w:t>
-                      </w:r>
-                      <w:r>
-                        <w:rPr>
-                          <w:color w:val="373545" w:themeColor="text2"/>
-                          <w:sz w:val="32"/>
-                          <w:lang w:bidi="es-ES"/>
-                        </w:rPr>
-                        <w:t>y la implementación de los servicios cognitivos,</w:t>
-                      </w:r>
-                      <w:r>
-                        <w:rPr>
-                          <w:color w:val="373545" w:themeColor="text2"/>
-                          <w:sz w:val="32"/>
-                          <w:lang w:bidi="es-ES"/>
-                        </w:rPr>
-                        <w:t xml:space="preserve"> observando una demora </w:t>
-                      </w:r>
-                      <w:r>
-                        <w:rPr>
-                          <w:color w:val="373545" w:themeColor="text2"/>
-                          <w:sz w:val="32"/>
-                          <w:lang w:bidi="es-ES"/>
-                        </w:rPr>
-                        <w:t>debido al tiempo adicional que tomó la configuración de los balanceadores de carga</w:t>
-                      </w:r>
-                      <w:r>
-                        <w:rPr>
-                          <w:color w:val="373545" w:themeColor="text2"/>
-                          <w:sz w:val="32"/>
-                          <w:lang w:bidi="es-ES"/>
-                        </w:rPr>
-                        <w:t>, se procede a realizar las dichas tareas, a construir la presentación para la demo de trabajo y el informe gerencial para el 10 de septiembre de 2020, se hace seguimiento y actualización del tablero de control.</w:t>
+                        <w:t>Para la reunión del 6 de septiembre se verifican las tareas de y la implementación de los servicios cognitivos, observando una demora debido al tiempo adicional que tomó la configuración de los balanceadores de carga, se procede a realizar las dichas tareas, a construir la presentación para la demo de trabajo y el informe gerencial para el 10 de septiembre de 2020, se hace seguimiento y actualización del tablero de control.</w:t>
                       </w:r>
                     </w:p>
                   </w:txbxContent>
@@ -3364,52 +3732,387 @@
           <w:lang w:bidi="es-ES"/>
         </w:rPr>
       </w:pPr>
-    </w:p>
-    <w:p>
-      <w:pPr>
-        <w:rPr>
-          <w:color w:val="1C6194" w:themeColor="accent6" w:themeShade="BF"/>
-          <w:lang w:bidi="es-ES"/>
-        </w:rPr>
-      </w:pPr>
-    </w:p>
-    <w:p>
-      <w:pPr>
-        <w:rPr>
-          <w:color w:val="1C6194" w:themeColor="accent6" w:themeShade="BF"/>
-          <w:lang w:bidi="es-ES"/>
-        </w:rPr>
-      </w:pPr>
-    </w:p>
-    <w:p>
-      <w:pPr>
-        <w:rPr>
-          <w:color w:val="1C6194" w:themeColor="accent6" w:themeShade="BF"/>
-          <w:lang w:bidi="es-ES"/>
-        </w:rPr>
-      </w:pPr>
-    </w:p>
-    <w:p>
-      <w:pPr>
-        <w:rPr>
-          <w:color w:val="1C6194" w:themeColor="accent6" w:themeShade="BF"/>
-          <w:lang w:bidi="es-ES"/>
-        </w:rPr>
-      </w:pPr>
       <w:r>
         <w:rPr>
+          <w:noProof/>
           <w:color w:val="1C6194" w:themeColor="accent6" w:themeShade="BF"/>
           <w:lang w:bidi="es-ES"/>
         </w:rPr>
         <w:lastRenderedPageBreak/>
+        <mc:AlternateContent>
+          <mc:Choice Requires="wps">
+            <w:drawing>
+              <wp:anchor distT="0" distB="0" distL="114300" distR="114300" simplePos="0" relativeHeight="251907072" behindDoc="1" locked="0" layoutInCell="1" allowOverlap="1" wp14:anchorId="1A78A7FB" wp14:editId="41AAE934">
+                <wp:simplePos x="0" y="0"/>
+                <wp:positionH relativeFrom="page">
+                  <wp:posOffset>715010</wp:posOffset>
+                </wp:positionH>
+                <wp:positionV relativeFrom="paragraph">
+                  <wp:posOffset>3343164</wp:posOffset>
+                </wp:positionV>
+                <wp:extent cx="6130290" cy="938254"/>
+                <wp:effectExtent l="0" t="0" r="0" b="0"/>
+                <wp:wrapNone/>
+                <wp:docPr id="3" name="Rectángulo 3"/>
+                <wp:cNvGraphicFramePr/>
+                <a:graphic xmlns:a="http://schemas.openxmlformats.org/drawingml/2006/main">
+                  <a:graphicData uri="http://schemas.microsoft.com/office/word/2010/wordprocessingShape">
+                    <wps:wsp>
+                      <wps:cNvSpPr/>
+                      <wps:spPr>
+                        <a:xfrm>
+                          <a:off x="0" y="0"/>
+                          <a:ext cx="6130290" cy="938254"/>
+                        </a:xfrm>
+                        <a:prstGeom prst="rect">
+                          <a:avLst/>
+                        </a:prstGeom>
+                        <a:noFill/>
+                        <a:ln>
+                          <a:noFill/>
+                        </a:ln>
+                      </wps:spPr>
+                      <wps:style>
+                        <a:lnRef idx="2">
+                          <a:schemeClr val="accent1">
+                            <a:shade val="50000"/>
+                          </a:schemeClr>
+                        </a:lnRef>
+                        <a:fillRef idx="1">
+                          <a:schemeClr val="accent1"/>
+                        </a:fillRef>
+                        <a:effectRef idx="0">
+                          <a:schemeClr val="accent1"/>
+                        </a:effectRef>
+                        <a:fontRef idx="minor">
+                          <a:schemeClr val="lt1"/>
+                        </a:fontRef>
+                      </wps:style>
+                      <wps:txbx>
+                        <w:txbxContent>
+                          <w:p>
+                            <w:pPr>
+                              <w:jc w:val="both"/>
+                              <w:rPr>
+                                <w:color w:val="373545" w:themeColor="text2"/>
+                                <w:sz w:val="32"/>
+                                <w:lang w:bidi="es-ES"/>
+                              </w:rPr>
+                            </w:pPr>
+                            <w:r>
+                              <w:rPr>
+                                <w:color w:val="373545" w:themeColor="text2"/>
+                                <w:sz w:val="32"/>
+                                <w:lang w:bidi="es-ES"/>
+                              </w:rPr>
+                              <w:t xml:space="preserve">Para </w:t>
+                            </w:r>
+                            <w:r>
+                              <w:rPr>
+                                <w:color w:val="373545" w:themeColor="text2"/>
+                                <w:sz w:val="32"/>
+                                <w:lang w:bidi="es-ES"/>
+                              </w:rPr>
+                              <w:t>la demo</w:t>
+                            </w:r>
+                            <w:r>
+                              <w:rPr>
+                                <w:color w:val="373545" w:themeColor="text2"/>
+                                <w:sz w:val="32"/>
+                                <w:lang w:bidi="es-ES"/>
+                              </w:rPr>
+                              <w:t xml:space="preserve"> del aplicativo</w:t>
+                            </w:r>
+                            <w:r>
+                              <w:rPr>
+                                <w:color w:val="373545" w:themeColor="text2"/>
+                                <w:sz w:val="32"/>
+                                <w:lang w:bidi="es-ES"/>
+                              </w:rPr>
+                              <w:t xml:space="preserve"> se utilizó Sonar Cloud para la verificación del código</w:t>
+                            </w:r>
+                            <w:r>
+                              <w:rPr>
+                                <w:color w:val="373545" w:themeColor="text2"/>
+                                <w:sz w:val="32"/>
+                                <w:lang w:bidi="es-ES"/>
+                              </w:rPr>
+                              <w:t xml:space="preserve"> y </w:t>
+                            </w:r>
+                            <w:r>
+                              <w:rPr>
+                                <w:color w:val="373545" w:themeColor="text2"/>
+                                <w:sz w:val="32"/>
+                                <w:lang w:bidi="es-ES"/>
+                              </w:rPr>
+                              <w:t>se realizó el despliegue manual</w:t>
+                            </w:r>
+                            <w:r>
+                              <w:rPr>
+                                <w:color w:val="373545" w:themeColor="text2"/>
+                                <w:sz w:val="32"/>
+                                <w:lang w:bidi="es-ES"/>
+                              </w:rPr>
+                              <w:t xml:space="preserve"> de los aplicativos.</w:t>
+                            </w:r>
+                          </w:p>
+                        </w:txbxContent>
+                      </wps:txbx>
+                      <wps:bodyPr rot="0" spcFirstLastPara="0" vertOverflow="overflow" horzOverflow="overflow" vert="horz" wrap="square" lIns="91440" tIns="45720" rIns="91440" bIns="45720" numCol="1" spcCol="0" rtlCol="0" fromWordArt="0" anchor="ctr" anchorCtr="0" forceAA="0" compatLnSpc="1">
+                        <a:prstTxWarp prst="textNoShape">
+                          <a:avLst/>
+                        </a:prstTxWarp>
+                        <a:noAutofit/>
+                      </wps:bodyPr>
+                    </wps:wsp>
+                  </a:graphicData>
+                </a:graphic>
+                <wp14:sizeRelH relativeFrom="margin">
+                  <wp14:pctWidth>0</wp14:pctWidth>
+                </wp14:sizeRelH>
+                <wp14:sizeRelV relativeFrom="margin">
+                  <wp14:pctHeight>0</wp14:pctHeight>
+                </wp14:sizeRelV>
+              </wp:anchor>
+            </w:drawing>
+          </mc:Choice>
+          <mc:Fallback>
+            <w:pict>
+              <v:rect w14:anchorId="1A78A7FB" id="Rectángulo 3" o:spid="_x0000_s1042" style="position:absolute;margin-left:56.3pt;margin-top:263.25pt;width:482.7pt;height:73.9pt;z-index:-251409408;visibility:visible;mso-wrap-style:square;mso-width-percent:0;mso-height-percent:0;mso-wrap-distance-left:9pt;mso-wrap-distance-top:0;mso-wrap-distance-right:9pt;mso-wrap-distance-bottom:0;mso-position-horizontal:absolute;mso-position-horizontal-relative:page;mso-position-vertical:absolute;mso-position-vertical-relative:text;mso-width-percent:0;mso-height-percent:0;mso-width-relative:margin;mso-height-relative:margin;v-text-anchor:middle" o:gfxdata="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" filled="f" stroked="f" strokeweight="3pt">
+                <v:textbox>
+                  <w:txbxContent>
+                    <w:p>
+                      <w:pPr>
+                        <w:jc w:val="both"/>
+                        <w:rPr>
+                          <w:color w:val="373545" w:themeColor="text2"/>
+                          <w:sz w:val="32"/>
+                          <w:lang w:bidi="es-ES"/>
+                        </w:rPr>
+                      </w:pPr>
+                      <w:r>
+                        <w:rPr>
+                          <w:color w:val="373545" w:themeColor="text2"/>
+                          <w:sz w:val="32"/>
+                          <w:lang w:bidi="es-ES"/>
+                        </w:rPr>
+                        <w:t xml:space="preserve">Para </w:t>
+                      </w:r>
+                      <w:r>
+                        <w:rPr>
+                          <w:color w:val="373545" w:themeColor="text2"/>
+                          <w:sz w:val="32"/>
+                          <w:lang w:bidi="es-ES"/>
+                        </w:rPr>
+                        <w:t>la demo</w:t>
+                      </w:r>
+                      <w:r>
+                        <w:rPr>
+                          <w:color w:val="373545" w:themeColor="text2"/>
+                          <w:sz w:val="32"/>
+                          <w:lang w:bidi="es-ES"/>
+                        </w:rPr>
+                        <w:t xml:space="preserve"> del aplicativo</w:t>
+                      </w:r>
+                      <w:r>
+                        <w:rPr>
+                          <w:color w:val="373545" w:themeColor="text2"/>
+                          <w:sz w:val="32"/>
+                          <w:lang w:bidi="es-ES"/>
+                        </w:rPr>
+                        <w:t xml:space="preserve"> se utilizó Sonar Cloud para la verificación del código</w:t>
+                      </w:r>
+                      <w:r>
+                        <w:rPr>
+                          <w:color w:val="373545" w:themeColor="text2"/>
+                          <w:sz w:val="32"/>
+                          <w:lang w:bidi="es-ES"/>
+                        </w:rPr>
+                        <w:t xml:space="preserve"> y </w:t>
+                      </w:r>
+                      <w:r>
+                        <w:rPr>
+                          <w:color w:val="373545" w:themeColor="text2"/>
+                          <w:sz w:val="32"/>
+                          <w:lang w:bidi="es-ES"/>
+                        </w:rPr>
+                        <w:t>se realizó el despliegue manual</w:t>
+                      </w:r>
+                      <w:r>
+                        <w:rPr>
+                          <w:color w:val="373545" w:themeColor="text2"/>
+                          <w:sz w:val="32"/>
+                          <w:lang w:bidi="es-ES"/>
+                        </w:rPr>
+                        <w:t xml:space="preserve"> de los aplicativos.</w:t>
+                      </w:r>
+                    </w:p>
+                  </w:txbxContent>
+                </v:textbox>
+                <w10:wrap anchorx="page"/>
+              </v:rect>
+            </w:pict>
+          </mc:Fallback>
+        </mc:AlternateContent>
+      </w:r>
+      <w:r>
+        <w:rPr>
+          <w:noProof/>
+        </w:rPr>
+        <mc:AlternateContent>
+          <mc:Choice Requires="wps">
+            <w:drawing>
+              <wp:anchor distT="0" distB="0" distL="114300" distR="114300" simplePos="0" relativeHeight="251916288" behindDoc="0" locked="0" layoutInCell="1" allowOverlap="1" wp14:anchorId="1B82BB76" wp14:editId="10CFA1F9">
+                <wp:simplePos x="0" y="0"/>
+                <wp:positionH relativeFrom="column">
+                  <wp:posOffset>758190</wp:posOffset>
+                </wp:positionH>
+                <wp:positionV relativeFrom="paragraph">
+                  <wp:posOffset>3094355</wp:posOffset>
+                </wp:positionV>
+                <wp:extent cx="6043295" cy="635"/>
+                <wp:effectExtent l="0" t="0" r="0" b="0"/>
+                <wp:wrapTopAndBottom/>
+                <wp:docPr id="21" name="Cuadro de texto 21"/>
+                <wp:cNvGraphicFramePr/>
+                <a:graphic xmlns:a="http://schemas.openxmlformats.org/drawingml/2006/main">
+                  <a:graphicData uri="http://schemas.microsoft.com/office/word/2010/wordprocessingShape">
+                    <wps:wsp>
+                      <wps:cNvSpPr txBox="1"/>
+                      <wps:spPr>
+                        <a:xfrm>
+                          <a:off x="0" y="0"/>
+                          <a:ext cx="6043295" cy="635"/>
+                        </a:xfrm>
+                        <a:prstGeom prst="rect">
+                          <a:avLst/>
+                        </a:prstGeom>
+                        <a:solidFill>
+                          <a:prstClr val="white"/>
+                        </a:solidFill>
+                        <a:ln>
+                          <a:noFill/>
+                        </a:ln>
+                      </wps:spPr>
+                      <wps:txbx>
+                        <w:txbxContent>
+                          <w:p>
+                            <w:pPr>
+                              <w:pStyle w:val="Descripcin"/>
+                              <w:jc w:val="center"/>
+                              <w:rPr>
+                                <w:noProof/>
+                                <w:color w:val="1C6194" w:themeColor="accent6" w:themeShade="BF"/>
+                                <w:lang w:bidi="es-ES"/>
+                              </w:rPr>
+                            </w:pPr>
+                            <w:r>
+                              <w:t xml:space="preserve">Ilustración </w:t>
+                            </w:r>
+                            <w:r>
+                              <w:fldChar w:fldCharType="begin"/>
+                            </w:r>
+                            <w:r>
+                              <w:instrText xml:space="preserve"> SEQ Ilustración \* ARABIC </w:instrText>
+                            </w:r>
+                            <w:r>
+                              <w:fldChar w:fldCharType="separate"/>
+                            </w:r>
+                            <w:r>
+                              <w:rPr>
+                                <w:noProof/>
+                              </w:rPr>
+                              <w:t>4</w:t>
+                            </w:r>
+                            <w:r>
+                              <w:rPr>
+                                <w:noProof/>
+                              </w:rPr>
+                              <w:fldChar w:fldCharType="end"/>
+                            </w:r>
+                            <w:r>
+                              <w:t xml:space="preserve"> Historia de Usuario - Información cognitiva</w:t>
+                            </w:r>
+                          </w:p>
+                        </w:txbxContent>
+                      </wps:txbx>
+                      <wps:bodyPr rot="0" spcFirstLastPara="0" vertOverflow="overflow" horzOverflow="overflow" vert="horz" wrap="square" lIns="0" tIns="0" rIns="0" bIns="0" numCol="1" spcCol="0" rtlCol="0" fromWordArt="0" anchor="t" anchorCtr="0" forceAA="0" compatLnSpc="1">
+                        <a:prstTxWarp prst="textNoShape">
+                          <a:avLst/>
+                        </a:prstTxWarp>
+                        <a:spAutoFit/>
+                      </wps:bodyPr>
+                    </wps:wsp>
+                  </a:graphicData>
+                </a:graphic>
+              </wp:anchor>
+            </w:drawing>
+          </mc:Choice>
+          <mc:Fallback>
+            <w:pict>
+              <v:shape w14:anchorId="1B82BB76" id="Cuadro de texto 21" o:spid="_x0000_s1043" type="#_x0000_t202" style="position:absolute;margin-left:59.7pt;margin-top:243.65pt;width:475.85pt;height:.05pt;z-index:251916288;visibility:visible;mso-wrap-style:square;mso-wrap-distance-left:9pt;mso-wrap-distance-top:0;mso-wrap-distance-right:9pt;mso-wrap-distance-bottom:0;mso-position-horizontal:absolute;mso-position-horizontal-relative:text;mso-position-vertical:absolute;mso-position-vertical-relative:text;v-text-anchor:top" o:gfxdata="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" stroked="f">
+                <v:textbox style="mso-fit-shape-to-text:t" inset="0,0,0,0">
+                  <w:txbxContent>
+                    <w:p>
+                      <w:pPr>
+                        <w:pStyle w:val="Descripcin"/>
+                        <w:jc w:val="center"/>
+                        <w:rPr>
+                          <w:noProof/>
+                          <w:color w:val="1C6194" w:themeColor="accent6" w:themeShade="BF"/>
+                          <w:lang w:bidi="es-ES"/>
+                        </w:rPr>
+                      </w:pPr>
+                      <w:r>
+                        <w:t xml:space="preserve">Ilustración </w:t>
+                      </w:r>
+                      <w:r>
+                        <w:fldChar w:fldCharType="begin"/>
+                      </w:r>
+                      <w:r>
+                        <w:instrText xml:space="preserve"> SEQ Ilustración \* ARABIC </w:instrText>
+                      </w:r>
+                      <w:r>
+                        <w:fldChar w:fldCharType="separate"/>
+                      </w:r>
+                      <w:r>
+                        <w:rPr>
+                          <w:noProof/>
+                        </w:rPr>
+                        <w:t>4</w:t>
+                      </w:r>
+                      <w:r>
+                        <w:rPr>
+                          <w:noProof/>
+                        </w:rPr>
+                        <w:fldChar w:fldCharType="end"/>
+                      </w:r>
+                      <w:r>
+                        <w:t xml:space="preserve"> Historia de Usuario - Información cognitiva</w:t>
+                      </w:r>
+                    </w:p>
+                  </w:txbxContent>
+                </v:textbox>
+                <w10:wrap type="topAndBottom"/>
+              </v:shape>
+            </w:pict>
+          </mc:Fallback>
+        </mc:AlternateContent>
+      </w:r>
+      <w:r>
+        <w:rPr>
+          <w:noProof/>
+          <w:color w:val="1C6194" w:themeColor="accent6" w:themeShade="BF"/>
+          <w:lang w:bidi="es-ES"/>
+        </w:rPr>
         <w:drawing>
-          <wp:anchor distT="0" distB="0" distL="114300" distR="114300" simplePos="0" relativeHeight="251901952" behindDoc="0" locked="0" layoutInCell="1" allowOverlap="1" wp14:anchorId="79774E1C" wp14:editId="483BFDAB">
+          <wp:anchor distT="0" distB="0" distL="114300" distR="114300" simplePos="0" relativeHeight="251901952" behindDoc="0" locked="0" layoutInCell="1" allowOverlap="1" wp14:anchorId="79774E1C" wp14:editId="23D641D8">
             <wp:simplePos x="0" y="0"/>
             <wp:positionH relativeFrom="page">
               <wp:align>center</wp:align>
             </wp:positionH>
             <wp:positionV relativeFrom="paragraph">
-              <wp:posOffset>83</wp:posOffset>
+              <wp:posOffset>359</wp:posOffset>
             </wp:positionV>
             <wp:extent cx="6043295" cy="3037205"/>
             <wp:effectExtent l="0" t="0" r="0" b="0"/>
@@ -3466,6 +4169,227 @@
           <w:lang w:bidi="es-ES"/>
         </w:rPr>
       </w:pPr>
+    </w:p>
+    <w:p>
+      <w:pPr>
+        <w:rPr>
+          <w:color w:val="1C6194" w:themeColor="accent6" w:themeShade="BF"/>
+          <w:lang w:bidi="es-ES"/>
+        </w:rPr>
+      </w:pPr>
+      <w:r>
+        <w:rPr>
+          <w:noProof/>
+        </w:rPr>
+        <mc:AlternateContent>
+          <mc:Choice Requires="wps">
+            <w:drawing>
+              <wp:anchor distT="0" distB="0" distL="114300" distR="114300" simplePos="0" relativeHeight="251918336" behindDoc="0" locked="0" layoutInCell="1" allowOverlap="1" wp14:anchorId="3B1EB0EB" wp14:editId="6EE74510">
+                <wp:simplePos x="0" y="0"/>
+                <wp:positionH relativeFrom="column">
+                  <wp:posOffset>864870</wp:posOffset>
+                </wp:positionH>
+                <wp:positionV relativeFrom="paragraph">
+                  <wp:posOffset>2367915</wp:posOffset>
+                </wp:positionV>
+                <wp:extent cx="5830570" cy="635"/>
+                <wp:effectExtent l="0" t="0" r="0" b="0"/>
+                <wp:wrapTopAndBottom/>
+                <wp:docPr id="22" name="Cuadro de texto 22"/>
+                <wp:cNvGraphicFramePr/>
+                <a:graphic xmlns:a="http://schemas.openxmlformats.org/drawingml/2006/main">
+                  <a:graphicData uri="http://schemas.microsoft.com/office/word/2010/wordprocessingShape">
+                    <wps:wsp>
+                      <wps:cNvSpPr txBox="1"/>
+                      <wps:spPr>
+                        <a:xfrm>
+                          <a:off x="0" y="0"/>
+                          <a:ext cx="5830570" cy="635"/>
+                        </a:xfrm>
+                        <a:prstGeom prst="rect">
+                          <a:avLst/>
+                        </a:prstGeom>
+                        <a:solidFill>
+                          <a:prstClr val="white"/>
+                        </a:solidFill>
+                        <a:ln>
+                          <a:noFill/>
+                        </a:ln>
+                      </wps:spPr>
+                      <wps:txbx>
+                        <w:txbxContent>
+                          <w:p>
+                            <w:pPr>
+                              <w:pStyle w:val="Descripcin"/>
+                              <w:jc w:val="center"/>
+                              <w:rPr>
+                                <w:noProof/>
+                                <w:color w:val="1C6194" w:themeColor="accent6" w:themeShade="BF"/>
+                                <w:lang w:bidi="es-ES"/>
+                              </w:rPr>
+                            </w:pPr>
+                            <w:r>
+                              <w:t xml:space="preserve">Ilustración </w:t>
+                            </w:r>
+                            <w:r>
+                              <w:fldChar w:fldCharType="begin"/>
+                            </w:r>
+                            <w:r>
+                              <w:instrText xml:space="preserve"> SEQ Ilustración \* ARABIC </w:instrText>
+                            </w:r>
+                            <w:r>
+                              <w:fldChar w:fldCharType="separate"/>
+                            </w:r>
+                            <w:r>
+                              <w:rPr>
+                                <w:noProof/>
+                              </w:rPr>
+                              <w:t>5</w:t>
+                            </w:r>
+                            <w:r>
+                              <w:rPr>
+                                <w:noProof/>
+                              </w:rPr>
+                              <w:fldChar w:fldCharType="end"/>
+                            </w:r>
+                            <w:r>
+                              <w:t xml:space="preserve"> Sonar Cloud reporte</w:t>
+                            </w:r>
+                          </w:p>
+                        </w:txbxContent>
+                      </wps:txbx>
+                      <wps:bodyPr rot="0" spcFirstLastPara="0" vertOverflow="overflow" horzOverflow="overflow" vert="horz" wrap="square" lIns="0" tIns="0" rIns="0" bIns="0" numCol="1" spcCol="0" rtlCol="0" fromWordArt="0" anchor="t" anchorCtr="0" forceAA="0" compatLnSpc="1">
+                        <a:prstTxWarp prst="textNoShape">
+                          <a:avLst/>
+                        </a:prstTxWarp>
+                        <a:spAutoFit/>
+                      </wps:bodyPr>
+                    </wps:wsp>
+                  </a:graphicData>
+                </a:graphic>
+              </wp:anchor>
+            </w:drawing>
+          </mc:Choice>
+          <mc:Fallback>
+            <w:pict>
+              <v:shape w14:anchorId="3B1EB0EB" id="Cuadro de texto 22" o:spid="_x0000_s1044" type="#_x0000_t202" style="position:absolute;margin-left:68.1pt;margin-top:186.45pt;width:459.1pt;height:.05pt;z-index:251918336;visibility:visible;mso-wrap-style:square;mso-wrap-distance-left:9pt;mso-wrap-distance-top:0;mso-wrap-distance-right:9pt;mso-wrap-distance-bottom:0;mso-position-horizontal:absolute;mso-position-horizontal-relative:text;mso-position-vertical:absolute;mso-position-vertical-relative:text;v-text-anchor:top" o:gfxdata="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" stroked="f">
+                <v:textbox style="mso-fit-shape-to-text:t" inset="0,0,0,0">
+                  <w:txbxContent>
+                    <w:p>
+                      <w:pPr>
+                        <w:pStyle w:val="Descripcin"/>
+                        <w:jc w:val="center"/>
+                        <w:rPr>
+                          <w:noProof/>
+                          <w:color w:val="1C6194" w:themeColor="accent6" w:themeShade="BF"/>
+                          <w:lang w:bidi="es-ES"/>
+                        </w:rPr>
+                      </w:pPr>
+                      <w:r>
+                        <w:t xml:space="preserve">Ilustración </w:t>
+                      </w:r>
+                      <w:r>
+                        <w:fldChar w:fldCharType="begin"/>
+                      </w:r>
+                      <w:r>
+                        <w:instrText xml:space="preserve"> SEQ Ilustración \* ARABIC </w:instrText>
+                      </w:r>
+                      <w:r>
+                        <w:fldChar w:fldCharType="separate"/>
+                      </w:r>
+                      <w:r>
+                        <w:rPr>
+                          <w:noProof/>
+                        </w:rPr>
+                        <w:t>5</w:t>
+                      </w:r>
+                      <w:r>
+                        <w:rPr>
+                          <w:noProof/>
+                        </w:rPr>
+                        <w:fldChar w:fldCharType="end"/>
+                      </w:r>
+                      <w:r>
+                        <w:t xml:space="preserve"> Sonar Cloud reporte</w:t>
+                      </w:r>
+                    </w:p>
+                  </w:txbxContent>
+                </v:textbox>
+                <w10:wrap type="topAndBottom"/>
+              </v:shape>
+            </w:pict>
+          </mc:Fallback>
+        </mc:AlternateContent>
+      </w:r>
+      <w:r>
+        <w:rPr>
+          <w:noProof/>
+          <w:color w:val="1C6194" w:themeColor="accent6" w:themeShade="BF"/>
+          <w:lang w:bidi="es-ES"/>
+        </w:rPr>
+        <w:drawing>
+          <wp:anchor distT="0" distB="0" distL="114300" distR="114300" simplePos="0" relativeHeight="251908096" behindDoc="0" locked="0" layoutInCell="1" allowOverlap="1" wp14:anchorId="222E41C1" wp14:editId="06A55B40">
+            <wp:simplePos x="0" y="0"/>
+            <wp:positionH relativeFrom="page">
+              <wp:align>center</wp:align>
+            </wp:positionH>
+            <wp:positionV relativeFrom="paragraph">
+              <wp:posOffset>212532</wp:posOffset>
+            </wp:positionV>
+            <wp:extent cx="5830570" cy="2098675"/>
+            <wp:effectExtent l="0" t="0" r="0" b="0"/>
+            <wp:wrapTopAndBottom/>
+            <wp:docPr id="4" name="Imagen 4"/>
+            <wp:cNvGraphicFramePr>
+              <a:graphicFrameLocks xmlns:a="http://schemas.openxmlformats.org/drawingml/2006/main" noChangeAspect="1"/>
+            </wp:cNvGraphicFramePr>
+            <a:graphic xmlns:a="http://schemas.openxmlformats.org/drawingml/2006/main">
+              <a:graphicData uri="http://schemas.openxmlformats.org/drawingml/2006/picture">
+                <pic:pic xmlns:pic="http://schemas.openxmlformats.org/drawingml/2006/picture">
+                  <pic:nvPicPr>
+                    <pic:cNvPr id="0" name="Picture 1"/>
+                    <pic:cNvPicPr>
+                      <a:picLocks noChangeAspect="1" noChangeArrowheads="1"/>
+                    </pic:cNvPicPr>
+                  </pic:nvPicPr>
+                  <pic:blipFill>
+                    <a:blip r:embed="rId19">
+                      <a:extLst>
+                        <a:ext uri="{28A0092B-C50C-407E-A947-70E740481C1C}">
+                          <a14:useLocalDpi xmlns:a14="http://schemas.microsoft.com/office/drawing/2010/main" val="0"/>
+                        </a:ext>
+                      </a:extLst>
+                    </a:blip>
+                    <a:srcRect/>
+                    <a:stretch>
+                      <a:fillRect/>
+                    </a:stretch>
+                  </pic:blipFill>
+                  <pic:spPr bwMode="auto">
+                    <a:xfrm>
+                      <a:off x="0" y="0"/>
+                      <a:ext cx="5830570" cy="2098675"/>
+                    </a:xfrm>
+                    <a:prstGeom prst="rect">
+                      <a:avLst/>
+                    </a:prstGeom>
+                    <a:noFill/>
+                    <a:ln>
+                      <a:noFill/>
+                    </a:ln>
+                  </pic:spPr>
+                </pic:pic>
+              </a:graphicData>
+            </a:graphic>
+            <wp14:sizeRelH relativeFrom="margin">
+              <wp14:pctWidth>0</wp14:pctWidth>
+            </wp14:sizeRelH>
+            <wp14:sizeRelV relativeFrom="margin">
+              <wp14:pctHeight>0</wp14:pctHeight>
+            </wp14:sizeRelV>
+          </wp:anchor>
+        </w:drawing>
+      </w:r>
     </w:p>
     <w:p>
       <w:pPr>
@@ -5391,6 +6315,25 @@
       <w:sz w:val="36"/>
     </w:rPr>
   </w:style>
+  <w:style w:type="paragraph" w:styleId="Descripcin">
+    <w:name w:val="caption"/>
+    <w:basedOn w:val="Normal"/>
+    <w:next w:val="Normal"/>
+    <w:uiPriority w:val="35"/>
+    <w:unhideWhenUsed/>
+    <w:qFormat/>
+    <w:rsid w:val="00AF4A9F"/>
+    <w:pPr>
+      <w:spacing w:line="240" w:lineRule="auto"/>
+    </w:pPr>
+    <w:rPr>
+      <w:i/>
+      <w:iCs/>
+      <w:color w:val="373545" w:themeColor="text2"/>
+      <w:sz w:val="18"/>
+      <w:szCs w:val="18"/>
+    </w:rPr>
+  </w:style>
 </w:styles>
 </file>
 

</xml_diff>